<commit_message>
Dateien überarbeitet und Aufbau des workshops präzisiert
</commit_message>
<xml_diff>
--- a/Ideen_Quellenerschileßung.docx
+++ b/Ideen_Quellenerschileßung.docx
@@ -12,35 +12,31 @@
         <w:rPr>
           <w:rFonts w:ascii="Arial" w:hAnsi="Arial" w:cs="Arial"/>
         </w:rPr>
-        <w:t xml:space="preserve">Ideen, Gedanken, </w:t>
-      </w:r>
-      <w:proofErr w:type="spellStart"/>
-      <w:r>
-        <w:rPr>
-          <w:rFonts w:ascii="Arial" w:hAnsi="Arial" w:cs="Arial"/>
-        </w:rPr>
-        <w:t>Fragn</w:t>
-      </w:r>
-      <w:proofErr w:type="spellEnd"/>
-      <w:r>
-        <w:rPr>
-          <w:rFonts w:ascii="Arial" w:hAnsi="Arial" w:cs="Arial"/>
-        </w:rPr>
-        <w:t xml:space="preserve"> zum </w:t>
-      </w:r>
-      <w:proofErr w:type="spellStart"/>
-      <w:r>
-        <w:rPr>
-          <w:rFonts w:ascii="Arial" w:hAnsi="Arial" w:cs="Arial"/>
-        </w:rPr>
-        <w:t>Wokrshop</w:t>
-      </w:r>
-      <w:proofErr w:type="spellEnd"/>
-      <w:r>
-        <w:rPr>
-          <w:rFonts w:ascii="Arial" w:hAnsi="Arial" w:cs="Arial"/>
-        </w:rPr>
-        <w:t xml:space="preserve"> „Quellenerschließung mit MEI“ bei der ESS 2019</w:t>
+        <w:t>Ideen, Gedanken, Frag</w:t>
+      </w:r>
+      <w:r>
+        <w:rPr>
+          <w:rFonts w:ascii="Arial" w:hAnsi="Arial" w:cs="Arial"/>
+        </w:rPr>
+        <w:t>en zum Wo</w:t>
+      </w:r>
+      <w:r>
+        <w:rPr>
+          <w:rFonts w:ascii="Arial" w:hAnsi="Arial" w:cs="Arial"/>
+        </w:rPr>
+        <w:t>r</w:t>
+      </w:r>
+      <w:r>
+        <w:rPr>
+          <w:rFonts w:ascii="Arial" w:hAnsi="Arial" w:cs="Arial"/>
+        </w:rPr>
+        <w:t>k</w:t>
+      </w:r>
+      <w:r>
+        <w:rPr>
+          <w:rFonts w:ascii="Arial" w:hAnsi="Arial" w:cs="Arial"/>
+        </w:rPr>
+        <w:t>shop „Quellenerschließung mit MEI“ bei der ESS 2019</w:t>
       </w:r>
     </w:p>
     <w:p>
@@ -282,6 +278,34 @@
           <w:rFonts w:ascii="Arial" w:hAnsi="Arial" w:cs="Arial"/>
         </w:rPr>
       </w:pPr>
+      <w:r>
+        <w:rPr>
+          <w:rFonts w:ascii="Arial" w:hAnsi="Arial" w:cs="Arial"/>
+        </w:rPr>
+        <w:t xml:space="preserve">Dann die ersten Beispiele zu </w:t>
+      </w:r>
+      <w:proofErr w:type="spellStart"/>
+      <w:r>
+        <w:rPr>
+          <w:rFonts w:ascii="Arial" w:hAnsi="Arial" w:cs="Arial"/>
+        </w:rPr>
+        <w:t>Photoptosis</w:t>
+      </w:r>
+      <w:proofErr w:type="spellEnd"/>
+    </w:p>
+    <w:p>
+      <w:pPr>
+        <w:rPr>
+          <w:rFonts w:ascii="Arial" w:hAnsi="Arial" w:cs="Arial"/>
+        </w:rPr>
+      </w:pPr>
+    </w:p>
+    <w:p>
+      <w:pPr>
+        <w:rPr>
+          <w:rFonts w:ascii="Arial" w:hAnsi="Arial" w:cs="Arial"/>
+        </w:rPr>
+      </w:pPr>
     </w:p>
     <w:p>
       <w:pPr>
@@ -339,8 +363,199 @@
         <w:rPr>
           <w:rFonts w:ascii="Arial" w:hAnsi="Arial" w:cs="Arial"/>
         </w:rPr>
+        <w:t>Beispiel: Wildschütz-Klavierauszug</w:t>
+      </w:r>
+    </w:p>
+    <w:p>
+      <w:pPr>
+        <w:rPr>
+          <w:rFonts w:ascii="Arial" w:hAnsi="Arial" w:cs="Arial"/>
+        </w:rPr>
+      </w:pPr>
+      <w:r>
+        <w:rPr>
+          <w:rFonts w:ascii="Arial" w:hAnsi="Arial" w:cs="Arial"/>
+        </w:rPr>
+        <w:t>1.</w:t>
+      </w:r>
+      <w:proofErr w:type="gramStart"/>
+      <w:r>
+        <w:rPr>
+          <w:rFonts w:ascii="Arial" w:hAnsi="Arial" w:cs="Arial"/>
+        </w:rPr>
+        <w:t>Stufe</w:t>
+      </w:r>
+      <w:proofErr w:type="gramEnd"/>
+      <w:r>
+        <w:rPr>
+          <w:rFonts w:ascii="Arial" w:hAnsi="Arial" w:cs="Arial"/>
+        </w:rPr>
+        <w:t>: Selbständig trennen, was gehört unter Work, was unter Manifestation</w:t>
+      </w:r>
+      <w:r>
+        <w:rPr>
+          <w:rFonts w:ascii="Arial" w:hAnsi="Arial" w:cs="Arial"/>
+        </w:rPr>
+        <w:t xml:space="preserve"> nur Elemente, keine Attribute. Probleme diskutieren</w:t>
+      </w:r>
+    </w:p>
+    <w:p>
+      <w:pPr>
+        <w:rPr>
+          <w:rFonts w:ascii="Arial" w:hAnsi="Arial" w:cs="Arial"/>
+        </w:rPr>
+      </w:pPr>
+      <w:r>
+        <w:rPr>
+          <w:rFonts w:ascii="Arial" w:hAnsi="Arial" w:cs="Arial"/>
+        </w:rPr>
+        <w:t>2.Stufe: Attribute ergänzen</w:t>
+      </w:r>
+    </w:p>
+    <w:p>
+      <w:pPr>
+        <w:rPr>
+          <w:rFonts w:ascii="Arial" w:hAnsi="Arial" w:cs="Arial"/>
+        </w:rPr>
+      </w:pPr>
+      <w:r>
+        <w:rPr>
+          <w:rFonts w:ascii="Arial" w:hAnsi="Arial" w:cs="Arial"/>
+        </w:rPr>
+        <w:t>3. Stufe: Normdaten ergänzen?</w:t>
+      </w:r>
+      <w:r>
+        <w:rPr>
+          <w:rFonts w:ascii="Arial" w:hAnsi="Arial" w:cs="Arial"/>
+        </w:rPr>
+        <w:t xml:space="preserve"> zu früh ???</w:t>
+      </w:r>
+    </w:p>
+    <w:p>
+      <w:pPr>
+        <w:rPr>
+          <w:rFonts w:ascii="Arial" w:hAnsi="Arial" w:cs="Arial"/>
+        </w:rPr>
+      </w:pPr>
+    </w:p>
+    <w:p>
+      <w:pPr>
+        <w:rPr>
+          <w:rFonts w:ascii="Arial" w:hAnsi="Arial" w:cs="Arial"/>
+        </w:rPr>
+      </w:pPr>
+      <w:r>
+        <w:rPr>
+          <w:rFonts w:ascii="Arial" w:hAnsi="Arial" w:cs="Arial"/>
+        </w:rPr>
+        <w:t xml:space="preserve">Beispiel: </w:t>
+      </w:r>
+      <w:proofErr w:type="spellStart"/>
+      <w:r>
+        <w:rPr>
+          <w:rFonts w:ascii="Arial" w:hAnsi="Arial" w:cs="Arial"/>
+        </w:rPr>
+        <w:t>Rauh</w:t>
+      </w:r>
+      <w:proofErr w:type="spellEnd"/>
+      <w:r>
+        <w:rPr>
+          <w:rFonts w:ascii="Arial" w:hAnsi="Arial" w:cs="Arial"/>
+        </w:rPr>
+        <w:t xml:space="preserve"> als Beispiel für </w:t>
+      </w:r>
+      <w:proofErr w:type="spellStart"/>
+      <w:r>
+        <w:rPr>
+          <w:rFonts w:ascii="Arial" w:hAnsi="Arial" w:cs="Arial"/>
+        </w:rPr>
+        <w:t>componentGroup</w:t>
+      </w:r>
+      <w:proofErr w:type="spellEnd"/>
+    </w:p>
+    <w:p>
+      <w:pPr>
+        <w:rPr>
+          <w:rFonts w:ascii="Arial" w:hAnsi="Arial" w:cs="Arial"/>
+        </w:rPr>
+      </w:pPr>
+      <w:r>
+        <w:rPr>
+          <w:rFonts w:ascii="Arial" w:hAnsi="Arial" w:cs="Arial"/>
+        </w:rPr>
+        <w:t xml:space="preserve">Beispiel: Jubelkantate ED als Beispiel für „sinnvolle“ </w:t>
+      </w:r>
+      <w:proofErr w:type="spellStart"/>
+      <w:r>
+        <w:rPr>
+          <w:rFonts w:ascii="Arial" w:hAnsi="Arial" w:cs="Arial"/>
+        </w:rPr>
+        <w:t>items</w:t>
+      </w:r>
+      <w:proofErr w:type="spellEnd"/>
+    </w:p>
+    <w:p>
+      <w:pPr>
+        <w:rPr>
+          <w:rFonts w:ascii="Arial" w:hAnsi="Arial" w:cs="Arial"/>
+        </w:rPr>
+      </w:pPr>
+    </w:p>
+    <w:p>
+      <w:pPr>
+        <w:rPr>
+          <w:rFonts w:ascii="Arial" w:hAnsi="Arial" w:cs="Arial"/>
+          <w:color w:val="FF0000"/>
+        </w:rPr>
+      </w:pPr>
+      <w:r>
+        <w:rPr>
+          <w:rFonts w:ascii="Arial" w:hAnsi="Arial" w:cs="Arial"/>
+          <w:color w:val="FF0000"/>
+        </w:rPr>
+        <w:t>wir müssen sehen, wie viel Normdaten man machen kann, und ob man z. B. MARC-Daten nur erwähnt? für wichtig halte ich Personen und Normwerkdaten und ggf. je nach Projekt Orts-Normdaten</w:t>
+      </w:r>
+    </w:p>
+    <w:p>
+      <w:pPr>
+        <w:rPr>
+          <w:rFonts w:ascii="Arial" w:hAnsi="Arial" w:cs="Arial"/>
+        </w:rPr>
+      </w:pPr>
+    </w:p>
+    <w:p>
+      <w:pPr>
+        <w:rPr>
+          <w:rFonts w:ascii="Arial" w:hAnsi="Arial" w:cs="Arial"/>
+        </w:rPr>
+      </w:pPr>
+      <w:r>
+        <w:rPr>
+          <w:rFonts w:ascii="Arial" w:hAnsi="Arial" w:cs="Arial"/>
+        </w:rPr>
         <w:t>3. Sitzung</w:t>
       </w:r>
+      <w:r>
+        <w:rPr>
+          <w:rFonts w:ascii="Arial" w:hAnsi="Arial" w:cs="Arial"/>
+        </w:rPr>
+        <w:t xml:space="preserve"> </w:t>
+      </w:r>
+    </w:p>
+    <w:p>
+      <w:pPr>
+        <w:rPr>
+          <w:rFonts w:ascii="Arial" w:hAnsi="Arial" w:cs="Arial"/>
+          <w:color w:val="FF0000"/>
+        </w:rPr>
+      </w:pPr>
+      <w:r>
+        <w:rPr>
+          <w:rFonts w:ascii="Arial" w:hAnsi="Arial" w:cs="Arial"/>
+          <w:color w:val="FF0000"/>
+        </w:rPr>
+        <w:t>Wenn man das alles an Drucken üben will brauchen wir mehr als die ersten zwei Sitzungen dafür. Dann bei Handschriften vor allem die dort vorkommenden neuen Elemente</w:t>
+      </w:r>
     </w:p>
     <w:p>
       <w:pPr>
@@ -366,6 +581,126 @@
       <w:pPr>
         <w:rPr>
           <w:rFonts w:ascii="Arial" w:hAnsi="Arial" w:cs="Arial"/>
+          <w:color w:val="FF0000"/>
+        </w:rPr>
+      </w:pPr>
+      <w:r>
+        <w:rPr>
+          <w:rFonts w:ascii="Arial" w:hAnsi="Arial" w:cs="Arial"/>
+          <w:color w:val="FF0000"/>
+        </w:rPr>
+        <w:t xml:space="preserve">Nachdem man einzelne Elemente wie </w:t>
+      </w:r>
+      <w:proofErr w:type="spellStart"/>
+      <w:r>
+        <w:rPr>
+          <w:rFonts w:ascii="Arial" w:hAnsi="Arial" w:cs="Arial"/>
+          <w:color w:val="FF0000"/>
+        </w:rPr>
+        <w:t>handList</w:t>
+      </w:r>
+      <w:proofErr w:type="spellEnd"/>
+      <w:r>
+        <w:rPr>
+          <w:rFonts w:ascii="Arial" w:hAnsi="Arial" w:cs="Arial"/>
+          <w:color w:val="FF0000"/>
+        </w:rPr>
+        <w:t xml:space="preserve">, </w:t>
+      </w:r>
+      <w:proofErr w:type="spellStart"/>
+      <w:r>
+        <w:rPr>
+          <w:rFonts w:ascii="Arial" w:hAnsi="Arial" w:cs="Arial"/>
+          <w:color w:val="FF0000"/>
+        </w:rPr>
+        <w:t>locus</w:t>
+      </w:r>
+      <w:proofErr w:type="spellEnd"/>
+      <w:r>
+        <w:rPr>
+          <w:rFonts w:ascii="Arial" w:hAnsi="Arial" w:cs="Arial"/>
+          <w:color w:val="FF0000"/>
+        </w:rPr>
+        <w:t xml:space="preserve"> und </w:t>
+      </w:r>
+      <w:proofErr w:type="spellStart"/>
+      <w:r>
+        <w:rPr>
+          <w:rFonts w:ascii="Arial" w:hAnsi="Arial" w:cs="Arial"/>
+          <w:color w:val="FF0000"/>
+        </w:rPr>
+        <w:t>history</w:t>
+      </w:r>
+      <w:proofErr w:type="spellEnd"/>
+      <w:r>
+        <w:rPr>
+          <w:rFonts w:ascii="Arial" w:hAnsi="Arial" w:cs="Arial"/>
+          <w:color w:val="FF0000"/>
+        </w:rPr>
+        <w:t xml:space="preserve"> und </w:t>
+      </w:r>
+      <w:proofErr w:type="spellStart"/>
+      <w:r>
+        <w:rPr>
+          <w:rFonts w:ascii="Arial" w:hAnsi="Arial" w:cs="Arial"/>
+          <w:color w:val="FF0000"/>
+        </w:rPr>
+        <w:t>creation</w:t>
+      </w:r>
+      <w:proofErr w:type="spellEnd"/>
+      <w:r>
+        <w:rPr>
+          <w:rFonts w:ascii="Arial" w:hAnsi="Arial" w:cs="Arial"/>
+          <w:color w:val="FF0000"/>
+        </w:rPr>
+        <w:t xml:space="preserve"> und ev. </w:t>
+      </w:r>
+      <w:proofErr w:type="spellStart"/>
+      <w:r>
+        <w:rPr>
+          <w:rFonts w:ascii="Arial" w:hAnsi="Arial" w:cs="Arial"/>
+          <w:color w:val="FF0000"/>
+        </w:rPr>
+        <w:t>folio</w:t>
+      </w:r>
+      <w:proofErr w:type="spellEnd"/>
+      <w:r>
+        <w:rPr>
+          <w:rFonts w:ascii="Arial" w:hAnsi="Arial" w:cs="Arial"/>
+          <w:color w:val="FF0000"/>
+        </w:rPr>
+        <w:t xml:space="preserve"> besprochen hat, könnte dann der Versuch erfolgen, nach der Quellenbeschreibung in der </w:t>
+      </w:r>
+      <w:proofErr w:type="spellStart"/>
+      <w:r>
+        <w:rPr>
+          <w:rFonts w:ascii="Arial" w:hAnsi="Arial" w:cs="Arial"/>
+          <w:color w:val="FF0000"/>
+        </w:rPr>
+        <w:t>WeGA</w:t>
+      </w:r>
+      <w:proofErr w:type="spellEnd"/>
+      <w:r>
+        <w:rPr>
+          <w:rFonts w:ascii="Arial" w:hAnsi="Arial" w:cs="Arial"/>
+          <w:color w:val="FF0000"/>
+        </w:rPr>
+        <w:t xml:space="preserve"> die Stichvorlage der Jubelkantate zu beschreiben.</w:t>
+      </w:r>
+    </w:p>
+    <w:p>
+      <w:pPr>
+        <w:rPr>
+          <w:rFonts w:ascii="Arial" w:hAnsi="Arial" w:cs="Arial"/>
+        </w:rPr>
+      </w:pPr>
+      <w:bookmarkStart w:id="0" w:name="_GoBack"/>
+      <w:bookmarkEnd w:id="0"/>
+    </w:p>
+    <w:p>
+      <w:pPr>
+        <w:rPr>
+          <w:rFonts w:ascii="Arial" w:hAnsi="Arial" w:cs="Arial"/>
         </w:rPr>
       </w:pPr>
       <w:r>
@@ -385,16 +720,36 @@
         <w:rPr>
           <w:rFonts w:ascii="Arial" w:hAnsi="Arial" w:cs="Arial"/>
         </w:rPr>
-        <w:t xml:space="preserve">Thema: Quellenbeschreibung Sammel-Handschrift bzw. weitere speziellere </w:t>
-      </w:r>
-      <w:proofErr w:type="spellStart"/>
-      <w:r>
-        <w:rPr>
-          <w:rFonts w:ascii="Arial" w:hAnsi="Arial" w:cs="Arial"/>
-        </w:rPr>
-        <w:t>Elmente</w:t>
-      </w:r>
-      <w:proofErr w:type="spellEnd"/>
+        <w:lastRenderedPageBreak/>
+        <w:t>Thema: Quellenbeschreibung Sammel-Handschrift bzw. weitere speziellere El</w:t>
+      </w:r>
+      <w:r>
+        <w:rPr>
+          <w:rFonts w:ascii="Arial" w:hAnsi="Arial" w:cs="Arial"/>
+        </w:rPr>
+        <w:t>e</w:t>
+      </w:r>
+      <w:r>
+        <w:rPr>
+          <w:rFonts w:ascii="Arial" w:hAnsi="Arial" w:cs="Arial"/>
+        </w:rPr>
+        <w:t>mente</w:t>
+      </w:r>
+    </w:p>
+    <w:p>
+      <w:pPr>
+        <w:rPr>
+          <w:rFonts w:ascii="Arial" w:hAnsi="Arial" w:cs="Arial"/>
+          <w:color w:val="FF0000"/>
+        </w:rPr>
+      </w:pPr>
+      <w:r>
+        <w:rPr>
+          <w:rFonts w:ascii="Arial" w:hAnsi="Arial" w:cs="Arial"/>
+          <w:color w:val="FF0000"/>
+        </w:rPr>
+        <w:t>Für Sammelhandschrift wäre der Auber geeignet. vielleicht mache ich aber auch noch ein anderes Beispiel.</w:t>
+      </w:r>
     </w:p>
     <w:p>
       <w:pPr>
@@ -741,6 +1096,12 @@
         </w:rPr>
         <w:t>: Platz für Angaben, die für alle nachfolgenden Teile gelten? So angekündigt von Perry. Umsetzbar?</w:t>
       </w:r>
+      <w:r>
+        <w:rPr>
+          <w:rFonts w:ascii="Arial" w:hAnsi="Arial" w:cs="Arial"/>
+        </w:rPr>
+        <w:t xml:space="preserve"> </w:t>
+      </w:r>
     </w:p>
     <w:p>
       <w:pPr>
@@ -773,8 +1134,6 @@
         </w:rPr>
         <w:t>? oder führt das zu weit?</w:t>
       </w:r>
-      <w:bookmarkStart w:id="0" w:name="_GoBack"/>
-      <w:bookmarkEnd w:id="0"/>
     </w:p>
     <w:p>
       <w:pPr>
@@ -844,7 +1203,6 @@
         <w:rPr>
           <w:rFonts w:ascii="Arial" w:hAnsi="Arial" w:cs="Arial"/>
         </w:rPr>
-        <w:lastRenderedPageBreak/>
         <w:t>Wieviel</w:t>
       </w:r>
       <w:proofErr w:type="spellEnd"/>
@@ -1057,6 +1415,95 @@
     </w:lvl>
   </w:abstractNum>
   <w:abstractNum w:abstractNumId="1">
+    <w:nsid w:val="2FF338CB"/>
+    <w:multiLevelType w:val="hybridMultilevel"/>
+    <w:tmpl w:val="1C32235E"/>
+    <w:lvl w:ilvl="0" w:tplc="0407000F">
+      <w:start w:val="1"/>
+      <w:numFmt w:val="decimal"/>
+      <w:lvlText w:val="%1."/>
+      <w:lvlJc w:val="left"/>
+      <w:pPr>
+        <w:ind w:left="720" w:hanging="360"/>
+      </w:pPr>
+      <w:rPr>
+        <w:rFonts w:hint="default"/>
+      </w:rPr>
+    </w:lvl>
+    <w:lvl w:ilvl="1" w:tplc="04070019" w:tentative="1">
+      <w:start w:val="1"/>
+      <w:numFmt w:val="lowerLetter"/>
+      <w:lvlText w:val="%2."/>
+      <w:lvlJc w:val="left"/>
+      <w:pPr>
+        <w:ind w:left="1440" w:hanging="360"/>
+      </w:pPr>
+    </w:lvl>
+    <w:lvl w:ilvl="2" w:tplc="0407001B" w:tentative="1">
+      <w:start w:val="1"/>
+      <w:numFmt w:val="lowerRoman"/>
+      <w:lvlText w:val="%3."/>
+      <w:lvlJc w:val="right"/>
+      <w:pPr>
+        <w:ind w:left="2160" w:hanging="180"/>
+      </w:pPr>
+    </w:lvl>
+    <w:lvl w:ilvl="3" w:tplc="0407000F" w:tentative="1">
+      <w:start w:val="1"/>
+      <w:numFmt w:val="decimal"/>
+      <w:lvlText w:val="%4."/>
+      <w:lvlJc w:val="left"/>
+      <w:pPr>
+        <w:ind w:left="2880" w:hanging="360"/>
+      </w:pPr>
+    </w:lvl>
+    <w:lvl w:ilvl="4" w:tplc="04070019" w:tentative="1">
+      <w:start w:val="1"/>
+      <w:numFmt w:val="lowerLetter"/>
+      <w:lvlText w:val="%5."/>
+      <w:lvlJc w:val="left"/>
+      <w:pPr>
+        <w:ind w:left="3600" w:hanging="360"/>
+      </w:pPr>
+    </w:lvl>
+    <w:lvl w:ilvl="5" w:tplc="0407001B" w:tentative="1">
+      <w:start w:val="1"/>
+      <w:numFmt w:val="lowerRoman"/>
+      <w:lvlText w:val="%6."/>
+      <w:lvlJc w:val="right"/>
+      <w:pPr>
+        <w:ind w:left="4320" w:hanging="180"/>
+      </w:pPr>
+    </w:lvl>
+    <w:lvl w:ilvl="6" w:tplc="0407000F" w:tentative="1">
+      <w:start w:val="1"/>
+      <w:numFmt w:val="decimal"/>
+      <w:lvlText w:val="%7."/>
+      <w:lvlJc w:val="left"/>
+      <w:pPr>
+        <w:ind w:left="5040" w:hanging="360"/>
+      </w:pPr>
+    </w:lvl>
+    <w:lvl w:ilvl="7" w:tplc="04070019" w:tentative="1">
+      <w:start w:val="1"/>
+      <w:numFmt w:val="lowerLetter"/>
+      <w:lvlText w:val="%8."/>
+      <w:lvlJc w:val="left"/>
+      <w:pPr>
+        <w:ind w:left="5760" w:hanging="360"/>
+      </w:pPr>
+    </w:lvl>
+    <w:lvl w:ilvl="8" w:tplc="0407001B" w:tentative="1">
+      <w:start w:val="1"/>
+      <w:numFmt w:val="lowerRoman"/>
+      <w:lvlText w:val="%9."/>
+      <w:lvlJc w:val="right"/>
+      <w:pPr>
+        <w:ind w:left="6480" w:hanging="180"/>
+      </w:pPr>
+    </w:lvl>
+  </w:abstractNum>
+  <w:abstractNum w:abstractNumId="2">
     <w:nsid w:val="49D06246"/>
     <w:multiLevelType w:val="hybridMultilevel"/>
     <w:tmpl w:val="DA8E3D20"/>
@@ -1169,7 +1616,7 @@
       </w:rPr>
     </w:lvl>
   </w:abstractNum>
-  <w:abstractNum w:abstractNumId="2">
+  <w:abstractNum w:abstractNumId="3">
     <w:nsid w:val="793F322A"/>
     <w:multiLevelType w:val="hybridMultilevel"/>
     <w:tmpl w:val="E9C00AA6"/>
@@ -1259,13 +1706,16 @@
     </w:lvl>
   </w:abstractNum>
   <w:num w:numId="1">
-    <w:abstractNumId w:val="2"/>
+    <w:abstractNumId w:val="3"/>
   </w:num>
   <w:num w:numId="2">
-    <w:abstractNumId w:val="1"/>
+    <w:abstractNumId w:val="2"/>
   </w:num>
   <w:num w:numId="3">
     <w:abstractNumId w:val="0"/>
+  </w:num>
+  <w:num w:numId="4">
+    <w:abstractNumId w:val="1"/>
   </w:num>
 </w:numbering>
 </file>

</xml_diff>

<commit_message>
kleine Korrekturen und Ergänzungen
</commit_message>
<xml_diff>
--- a/Ideen_Quellenerschileßung.docx
+++ b/Ideen_Quellenerschileßung.docx
@@ -483,6 +483,33 @@
         <w:rPr>
           <w:rFonts w:ascii="Arial" w:hAnsi="Arial" w:cs="Arial"/>
         </w:rPr>
+        <w:t xml:space="preserve">Beispiel: Schumann Album für die Jugend = Sammeldruck [vielleicht wichtiger als </w:t>
+      </w:r>
+      <w:proofErr w:type="spellStart"/>
+      <w:r>
+        <w:rPr>
+          <w:rFonts w:ascii="Arial" w:hAnsi="Arial" w:cs="Arial"/>
+        </w:rPr>
+        <w:t>Rauh</w:t>
+      </w:r>
+      <w:proofErr w:type="spellEnd"/>
+      <w:r>
+        <w:rPr>
+          <w:rFonts w:ascii="Arial" w:hAnsi="Arial" w:cs="Arial"/>
+        </w:rPr>
+        <w:t>]</w:t>
+      </w:r>
+    </w:p>
+    <w:p>
+      <w:pPr>
+        <w:rPr>
+          <w:rFonts w:ascii="Arial" w:hAnsi="Arial" w:cs="Arial"/>
+        </w:rPr>
+      </w:pPr>
+      <w:r>
+        <w:rPr>
+          <w:rFonts w:ascii="Arial" w:hAnsi="Arial" w:cs="Arial"/>
+        </w:rPr>
         <w:t xml:space="preserve">Beispiel: Jubelkantate ED als Beispiel für „sinnvolle“ </w:t>
       </w:r>
       <w:proofErr w:type="spellStart"/>
@@ -694,19 +721,18 @@
           <w:rFonts w:ascii="Arial" w:hAnsi="Arial" w:cs="Arial"/>
         </w:rPr>
       </w:pPr>
-      <w:bookmarkStart w:id="0" w:name="_GoBack"/>
-      <w:bookmarkEnd w:id="0"/>
-    </w:p>
-    <w:p>
-      <w:pPr>
-        <w:rPr>
-          <w:rFonts w:ascii="Arial" w:hAnsi="Arial" w:cs="Arial"/>
-        </w:rPr>
-      </w:pPr>
-      <w:r>
-        <w:rPr>
-          <w:rFonts w:ascii="Arial" w:hAnsi="Arial" w:cs="Arial"/>
-        </w:rPr>
+    </w:p>
+    <w:p>
+      <w:pPr>
+        <w:rPr>
+          <w:rFonts w:ascii="Arial" w:hAnsi="Arial" w:cs="Arial"/>
+        </w:rPr>
+      </w:pPr>
+      <w:r>
+        <w:rPr>
+          <w:rFonts w:ascii="Arial" w:hAnsi="Arial" w:cs="Arial"/>
+        </w:rPr>
+        <w:lastRenderedPageBreak/>
         <w:t>4. Sitzung</w:t>
       </w:r>
     </w:p>
@@ -720,7 +746,6 @@
         <w:rPr>
           <w:rFonts w:ascii="Arial" w:hAnsi="Arial" w:cs="Arial"/>
         </w:rPr>
-        <w:lastRenderedPageBreak/>
         <w:t>Thema: Quellenbeschreibung Sammel-Handschrift bzw. weitere speziellere El</w:t>
       </w:r>
       <w:r>
@@ -1137,122 +1162,10 @@
     </w:p>
     <w:p>
       <w:pPr>
-        <w:rPr>
-          <w:rFonts w:ascii="Arial" w:hAnsi="Arial" w:cs="Arial"/>
-        </w:rPr>
-      </w:pPr>
-    </w:p>
-    <w:p>
-      <w:pPr>
-        <w:rPr>
-          <w:rFonts w:ascii="Arial" w:hAnsi="Arial" w:cs="Arial"/>
-        </w:rPr>
-      </w:pPr>
-    </w:p>
-    <w:p>
-      <w:pPr>
-        <w:rPr>
-          <w:rFonts w:ascii="Arial" w:hAnsi="Arial" w:cs="Arial"/>
-        </w:rPr>
-      </w:pPr>
-    </w:p>
-    <w:p>
-      <w:pPr>
-        <w:rPr>
-          <w:rFonts w:ascii="Arial" w:hAnsi="Arial" w:cs="Arial"/>
-        </w:rPr>
-      </w:pPr>
-      <w:r>
-        <w:rPr>
-          <w:rFonts w:ascii="Arial" w:hAnsi="Arial" w:cs="Arial"/>
-        </w:rPr>
-        <w:t xml:space="preserve">Fragen: </w:t>
-      </w:r>
-    </w:p>
-    <w:p>
-      <w:pPr>
-        <w:ind w:firstLine="708"/>
-        <w:rPr>
-          <w:rFonts w:ascii="Arial" w:hAnsi="Arial" w:cs="Arial"/>
-        </w:rPr>
-      </w:pPr>
-      <w:proofErr w:type="spellStart"/>
-      <w:r>
-        <w:rPr>
-          <w:rFonts w:ascii="Arial" w:hAnsi="Arial" w:cs="Arial"/>
-        </w:rPr>
-        <w:t>Wieviel</w:t>
-      </w:r>
-      <w:proofErr w:type="spellEnd"/>
-      <w:r>
-        <w:rPr>
-          <w:rFonts w:ascii="Arial" w:hAnsi="Arial" w:cs="Arial"/>
-        </w:rPr>
-        <w:t xml:space="preserve"> MEI-Header?</w:t>
-      </w:r>
-    </w:p>
-    <w:p>
-      <w:pPr>
-        <w:ind w:firstLine="708"/>
-        <w:rPr>
-          <w:rFonts w:ascii="Arial" w:hAnsi="Arial" w:cs="Arial"/>
-        </w:rPr>
-      </w:pPr>
-      <w:proofErr w:type="spellStart"/>
-      <w:r>
-        <w:rPr>
-          <w:rFonts w:ascii="Arial" w:hAnsi="Arial" w:cs="Arial"/>
-        </w:rPr>
-        <w:t>Wieviel</w:t>
-      </w:r>
-      <w:proofErr w:type="spellEnd"/>
-      <w:r>
-        <w:rPr>
-          <w:rFonts w:ascii="Arial" w:hAnsi="Arial" w:cs="Arial"/>
-        </w:rPr>
-        <w:t xml:space="preserve"> Work-Description?</w:t>
-      </w:r>
-    </w:p>
-    <w:p>
-      <w:pPr>
-        <w:rPr>
-          <w:rFonts w:ascii="Arial" w:hAnsi="Arial" w:cs="Arial"/>
-        </w:rPr>
-      </w:pPr>
-    </w:p>
-    <w:p>
-      <w:pPr>
-        <w:rPr>
-          <w:rFonts w:ascii="Arial" w:hAnsi="Arial" w:cs="Arial"/>
-        </w:rPr>
-      </w:pPr>
-    </w:p>
-    <w:p>
-      <w:pPr>
-        <w:rPr>
-          <w:rFonts w:ascii="Arial" w:hAnsi="Arial" w:cs="Arial"/>
-        </w:rPr>
-      </w:pPr>
-    </w:p>
-    <w:p>
-      <w:pPr>
-        <w:rPr>
-          <w:rFonts w:ascii="Arial" w:hAnsi="Arial" w:cs="Arial"/>
-        </w:rPr>
-      </w:pPr>
-      <w:r>
-        <w:rPr>
-          <w:rFonts w:ascii="Arial" w:hAnsi="Arial" w:cs="Arial"/>
-        </w:rPr>
-        <w:t>noch zu erledigende Aufgaben:</w:t>
-      </w:r>
-    </w:p>
-    <w:p>
-      <w:pPr>
         <w:pStyle w:val="Listenabsatz"/>
         <w:numPr>
           <w:ilvl w:val="0"/>
-          <w:numId w:val="2"/>
+          <w:numId w:val="3"/>
         </w:numPr>
         <w:rPr>
           <w:rFonts w:ascii="Arial" w:hAnsi="Arial" w:cs="Arial"/>
@@ -1262,19 +1175,21 @@
         <w:rPr>
           <w:rFonts w:ascii="Arial" w:hAnsi="Arial" w:cs="Arial"/>
         </w:rPr>
-        <w:t>Linksammlung für bibliothekarische Angaben wie Marc-Liste  (habe ich angefangen</w:t>
-      </w:r>
-      <w:r>
-        <w:rPr>
-          <w:rFonts w:ascii="Arial" w:hAnsi="Arial" w:cs="Arial"/>
-        </w:rPr>
-        <w:t xml:space="preserve"> und sehe gerade, dass wir da aus Kristins und Kristinas Empfehlungen für Werkverzeichnisse viel ziehen können.</w:t>
-      </w:r>
-      <w:r>
-        <w:rPr>
-          <w:rFonts w:ascii="Arial" w:hAnsi="Arial" w:cs="Arial"/>
-        </w:rPr>
-        <w:t>)</w:t>
+        <w:t>@</w:t>
+      </w:r>
+      <w:proofErr w:type="spellStart"/>
+      <w:r>
+        <w:rPr>
+          <w:rFonts w:ascii="Arial" w:hAnsi="Arial" w:cs="Arial"/>
+        </w:rPr>
+        <w:t>resp</w:t>
+      </w:r>
+      <w:proofErr w:type="spellEnd"/>
+      <w:r>
+        <w:rPr>
+          <w:rFonts w:ascii="Arial" w:hAnsi="Arial" w:cs="Arial"/>
+        </w:rPr>
+        <w:t>: als Möglichkeit, die Verantwortung für ein Datum oder eine Zuweisung zu übernehmen</w:t>
       </w:r>
     </w:p>
     <w:p>
@@ -1282,12 +1197,134 @@
         <w:pStyle w:val="Listenabsatz"/>
         <w:numPr>
           <w:ilvl w:val="0"/>
-          <w:numId w:val="2"/>
+          <w:numId w:val="3"/>
         </w:numPr>
         <w:rPr>
           <w:rFonts w:ascii="Arial" w:hAnsi="Arial" w:cs="Arial"/>
         </w:rPr>
       </w:pPr>
+    </w:p>
+    <w:p>
+      <w:pPr>
+        <w:rPr>
+          <w:rFonts w:ascii="Arial" w:hAnsi="Arial" w:cs="Arial"/>
+        </w:rPr>
+      </w:pPr>
+    </w:p>
+    <w:p>
+      <w:pPr>
+        <w:rPr>
+          <w:rFonts w:ascii="Arial" w:hAnsi="Arial" w:cs="Arial"/>
+        </w:rPr>
+      </w:pPr>
+    </w:p>
+    <w:p>
+      <w:pPr>
+        <w:rPr>
+          <w:rFonts w:ascii="Arial" w:hAnsi="Arial" w:cs="Arial"/>
+        </w:rPr>
+      </w:pPr>
+    </w:p>
+    <w:p>
+      <w:pPr>
+        <w:rPr>
+          <w:rFonts w:ascii="Arial" w:hAnsi="Arial" w:cs="Arial"/>
+        </w:rPr>
+      </w:pPr>
+    </w:p>
+    <w:p>
+      <w:pPr>
+        <w:rPr>
+          <w:rFonts w:ascii="Arial" w:hAnsi="Arial" w:cs="Arial"/>
+        </w:rPr>
+      </w:pPr>
+    </w:p>
+    <w:p>
+      <w:pPr>
+        <w:rPr>
+          <w:rFonts w:ascii="Arial" w:hAnsi="Arial" w:cs="Arial"/>
+        </w:rPr>
+      </w:pPr>
+      <w:r>
+        <w:rPr>
+          <w:rFonts w:ascii="Arial" w:hAnsi="Arial" w:cs="Arial"/>
+        </w:rPr>
+        <w:t xml:space="preserve">Fragen: </w:t>
+      </w:r>
+    </w:p>
+    <w:p>
+      <w:pPr>
+        <w:ind w:firstLine="708"/>
+        <w:rPr>
+          <w:rFonts w:ascii="Arial" w:hAnsi="Arial" w:cs="Arial"/>
+        </w:rPr>
+      </w:pPr>
+      <w:proofErr w:type="spellStart"/>
+      <w:r>
+        <w:rPr>
+          <w:rFonts w:ascii="Arial" w:hAnsi="Arial" w:cs="Arial"/>
+        </w:rPr>
+        <w:t>Wieviel</w:t>
+      </w:r>
+      <w:proofErr w:type="spellEnd"/>
+      <w:r>
+        <w:rPr>
+          <w:rFonts w:ascii="Arial" w:hAnsi="Arial" w:cs="Arial"/>
+        </w:rPr>
+        <w:t xml:space="preserve"> MEI-Header?</w:t>
+      </w:r>
+    </w:p>
+    <w:p>
+      <w:pPr>
+        <w:ind w:firstLine="708"/>
+        <w:rPr>
+          <w:rFonts w:ascii="Arial" w:hAnsi="Arial" w:cs="Arial"/>
+        </w:rPr>
+      </w:pPr>
+      <w:proofErr w:type="spellStart"/>
+      <w:r>
+        <w:rPr>
+          <w:rFonts w:ascii="Arial" w:hAnsi="Arial" w:cs="Arial"/>
+        </w:rPr>
+        <w:t>Wieviel</w:t>
+      </w:r>
+      <w:proofErr w:type="spellEnd"/>
+      <w:r>
+        <w:rPr>
+          <w:rFonts w:ascii="Arial" w:hAnsi="Arial" w:cs="Arial"/>
+        </w:rPr>
+        <w:t xml:space="preserve"> Work-Description?</w:t>
+      </w:r>
+    </w:p>
+    <w:p>
+      <w:pPr>
+        <w:rPr>
+          <w:rFonts w:ascii="Arial" w:hAnsi="Arial" w:cs="Arial"/>
+        </w:rPr>
+      </w:pPr>
+    </w:p>
+    <w:p>
+      <w:pPr>
+        <w:rPr>
+          <w:rFonts w:ascii="Arial" w:hAnsi="Arial" w:cs="Arial"/>
+        </w:rPr>
+      </w:pPr>
+    </w:p>
+    <w:p>
+      <w:pPr>
+        <w:rPr>
+          <w:rFonts w:ascii="Arial" w:hAnsi="Arial" w:cs="Arial"/>
+        </w:rPr>
+      </w:pPr>
+    </w:p>
+    <w:p>
+      <w:pPr>
+        <w:rPr>
+          <w:rFonts w:ascii="Arial" w:hAnsi="Arial" w:cs="Arial"/>
+        </w:rPr>
+      </w:pPr>
+      <w:bookmarkStart w:id="0" w:name="_GoBack"/>
+      <w:bookmarkEnd w:id="0"/>
     </w:p>
     <w:sectPr>
       <w:pgSz w:w="11900" w:h="16840"/>

</xml_diff>